<commit_message>
update: adding Asthma Control Android App (ACA) project: maintained, improved and added new features
</commit_message>
<xml_diff>
--- a/docs/CV_PHOR_EN_2024-11-20.docx
+++ b/docs/CV_PHOR_EN_2024-11-20.docx
@@ -932,73 +932,7 @@
           <w:szCs w:val="18"/>
           <w:lang w:eastAsia="ko-KR"/>
         </w:rPr>
-        <w:t xml:space="preserve"> (</w:t>
-      </w:r>
-      <w:proofErr w:type="spellStart"/>
-      <w:r>
-        <w:rPr>
-          <w:rFonts w:ascii="Noto Sans" w:eastAsiaTheme="minorEastAsia" w:hAnsi="Noto Sans" w:cs="Noto Sans" w:hint="eastAsia"/>
-          <w:bCs/>
-          <w:sz w:val="20"/>
-          <w:szCs w:val="18"/>
-          <w:lang w:eastAsia="ko-KR"/>
-        </w:rPr>
-        <w:t>Kirimase</w:t>
-      </w:r>
-      <w:proofErr w:type="spellEnd"/>
-      <w:r>
-        <w:rPr>
-          <w:rFonts w:ascii="Noto Sans" w:eastAsiaTheme="minorEastAsia" w:hAnsi="Noto Sans" w:cs="Noto Sans" w:hint="eastAsia"/>
-          <w:bCs/>
-          <w:sz w:val="20"/>
-          <w:szCs w:val="18"/>
-          <w:lang w:eastAsia="ko-KR"/>
-        </w:rPr>
-        <w:t xml:space="preserve">, Create T3 App, </w:t>
-      </w:r>
-      <w:proofErr w:type="spellStart"/>
-      <w:r>
-        <w:rPr>
-          <w:rFonts w:ascii="Noto Sans" w:eastAsiaTheme="minorEastAsia" w:hAnsi="Noto Sans" w:cs="Noto Sans" w:hint="eastAsia"/>
-          <w:bCs/>
-          <w:sz w:val="20"/>
-          <w:szCs w:val="18"/>
-          <w:lang w:eastAsia="ko-KR"/>
-        </w:rPr>
-        <w:t>shadcn</w:t>
-      </w:r>
-      <w:proofErr w:type="spellEnd"/>
-      <w:r>
-        <w:rPr>
-          <w:rFonts w:ascii="Noto Sans" w:eastAsiaTheme="minorEastAsia" w:hAnsi="Noto Sans" w:cs="Noto Sans" w:hint="eastAsia"/>
-          <w:bCs/>
-          <w:sz w:val="20"/>
-          <w:szCs w:val="18"/>
-          <w:lang w:eastAsia="ko-KR"/>
-        </w:rPr>
-        <w:t>/</w:t>
-      </w:r>
-      <w:proofErr w:type="spellStart"/>
-      <w:r>
-        <w:rPr>
-          <w:rFonts w:ascii="Noto Sans" w:eastAsiaTheme="minorEastAsia" w:hAnsi="Noto Sans" w:cs="Noto Sans" w:hint="eastAsia"/>
-          <w:bCs/>
-          <w:sz w:val="20"/>
-          <w:szCs w:val="18"/>
-          <w:lang w:eastAsia="ko-KR"/>
-        </w:rPr>
-        <w:t>ui</w:t>
-      </w:r>
-      <w:proofErr w:type="spellEnd"/>
-      <w:r>
-        <w:rPr>
-          <w:rFonts w:ascii="Noto Sans" w:eastAsiaTheme="minorEastAsia" w:hAnsi="Noto Sans" w:cs="Noto Sans" w:hint="eastAsia"/>
-          <w:bCs/>
-          <w:sz w:val="20"/>
-          <w:szCs w:val="18"/>
-          <w:lang w:eastAsia="ko-KR"/>
-        </w:rPr>
-        <w:t xml:space="preserve">, Tailwind CSS, </w:t>
+        <w:t xml:space="preserve"> (Kirimase, Create T3 App, shadcn/ui, Tailwind CSS, </w:t>
       </w:r>
       <w:r>
         <w:rPr>
@@ -1115,27 +1049,7 @@
           <w:sz w:val="20"/>
           <w:szCs w:val="18"/>
         </w:rPr>
-        <w:t xml:space="preserve">Backend: </w:t>
-      </w:r>
-      <w:proofErr w:type="spellStart"/>
-      <w:r>
-        <w:rPr>
-          <w:rFonts w:ascii="Noto Sans" w:hAnsi="Noto Sans" w:cs="Noto Sans"/>
-          <w:bCs/>
-          <w:sz w:val="20"/>
-          <w:szCs w:val="18"/>
-        </w:rPr>
-        <w:t>FastAPI</w:t>
-      </w:r>
-      <w:proofErr w:type="spellEnd"/>
-      <w:r>
-        <w:rPr>
-          <w:rFonts w:ascii="Noto Sans" w:hAnsi="Noto Sans" w:cs="Noto Sans"/>
-          <w:bCs/>
-          <w:sz w:val="20"/>
-          <w:szCs w:val="18"/>
-        </w:rPr>
-        <w:t xml:space="preserve">, </w:t>
+        <w:t xml:space="preserve">Backend: FastAPI, </w:t>
       </w:r>
       <w:r>
         <w:rPr>
@@ -1187,18 +1101,8 @@
           <w:sz w:val="20"/>
           <w:szCs w:val="20"/>
         </w:rPr>
-        <w:t xml:space="preserve">, </w:t>
-      </w:r>
-      <w:proofErr w:type="spellStart"/>
-      <w:r>
-        <w:rPr>
-          <w:rFonts w:ascii="Noto Sans" w:hAnsi="Noto Sans" w:cs="Noto Sans"/>
-          <w:sz w:val="20"/>
-          <w:szCs w:val="20"/>
-        </w:rPr>
-        <w:t>Supabase</w:t>
-      </w:r>
-      <w:proofErr w:type="spellEnd"/>
+        <w:t>, Supabase</w:t>
+      </w:r>
     </w:p>
     <w:p>
       <w:pPr>
@@ -1340,25 +1244,14 @@
         </w:rPr>
         <w:t xml:space="preserve"> (</w:t>
       </w:r>
-      <w:proofErr w:type="spellStart"/>
-      <w:r>
-        <w:rPr>
-          <w:rFonts w:ascii="Noto Sans" w:hAnsi="Noto Sans" w:cs="Noto Sans"/>
-          <w:bCs/>
-          <w:sz w:val="20"/>
-          <w:szCs w:val="20"/>
-        </w:rPr>
-        <w:t>Olama</w:t>
-      </w:r>
-      <w:proofErr w:type="spellEnd"/>
-      <w:r>
-        <w:rPr>
-          <w:rFonts w:ascii="Noto Sans" w:hAnsi="Noto Sans" w:cs="Noto Sans"/>
-          <w:bCs/>
-          <w:sz w:val="20"/>
-          <w:szCs w:val="20"/>
-        </w:rPr>
-        <w:t>, Llama3, ChatGPT, Gemini</w:t>
+      <w:r>
+        <w:rPr>
+          <w:rFonts w:ascii="Noto Sans" w:hAnsi="Noto Sans" w:cs="Noto Sans"/>
+          <w:bCs/>
+          <w:sz w:val="20"/>
+          <w:szCs w:val="20"/>
+        </w:rPr>
+        <w:t>Olama, Llama3, ChatGPT, Gemini</w:t>
       </w:r>
       <w:r>
         <w:rPr>
@@ -1375,43 +1268,23 @@
           <w:sz w:val="20"/>
           <w:szCs w:val="20"/>
         </w:rPr>
+        <w:t>, BERTopic</w:t>
+      </w:r>
+      <w:r>
+        <w:rPr>
+          <w:rFonts w:ascii="Noto Sans" w:hAnsi="Noto Sans" w:cs="Noto Sans"/>
+          <w:sz w:val="20"/>
+          <w:szCs w:val="20"/>
+        </w:rPr>
         <w:t xml:space="preserve">, </w:t>
       </w:r>
-      <w:proofErr w:type="spellStart"/>
-      <w:r>
-        <w:rPr>
-          <w:rFonts w:ascii="Noto Sans" w:hAnsi="Noto Sans" w:cs="Noto Sans"/>
-          <w:sz w:val="20"/>
-          <w:szCs w:val="20"/>
-        </w:rPr>
-        <w:t>BERTopic</w:t>
-      </w:r>
-      <w:proofErr w:type="spellEnd"/>
-      <w:r>
-        <w:rPr>
-          <w:rFonts w:ascii="Noto Sans" w:hAnsi="Noto Sans" w:cs="Noto Sans"/>
-          <w:sz w:val="20"/>
-          <w:szCs w:val="20"/>
-        </w:rPr>
-        <w:t xml:space="preserve">, </w:t>
-      </w:r>
-      <w:proofErr w:type="spellStart"/>
-      <w:r>
-        <w:rPr>
-          <w:rFonts w:ascii="Noto Sans" w:hAnsi="Noto Sans" w:cs="Noto Sans"/>
-          <w:sz w:val="20"/>
-          <w:szCs w:val="20"/>
-        </w:rPr>
-        <w:t>Tensorflow</w:t>
-      </w:r>
-      <w:proofErr w:type="spellEnd"/>
-      <w:r>
-        <w:rPr>
-          <w:rFonts w:ascii="Noto Sans" w:hAnsi="Noto Sans" w:cs="Noto Sans"/>
-          <w:sz w:val="20"/>
-          <w:szCs w:val="20"/>
-        </w:rPr>
-        <w:t xml:space="preserve"> Hub Object Detection</w:t>
+      <w:r>
+        <w:rPr>
+          <w:rFonts w:ascii="Noto Sans" w:hAnsi="Noto Sans" w:cs="Noto Sans"/>
+          <w:sz w:val="20"/>
+          <w:szCs w:val="20"/>
+        </w:rPr>
+        <w:t>Tensorflow Hub Object Detection</w:t>
       </w:r>
     </w:p>
     <w:p>
@@ -1434,29 +1307,7 @@
           <w:szCs w:val="20"/>
           <w:lang w:val="en-US"/>
         </w:rPr>
-        <w:t xml:space="preserve">I've successfully delivered diverse projects ranging including android apps for massage machines, hospital assist app and accident study databases, a company website using Next.js, and social review automation tools leveraging </w:t>
-      </w:r>
-      <w:proofErr w:type="spellStart"/>
-      <w:r>
-        <w:rPr>
-          <w:rFonts w:ascii="Noto Sans" w:hAnsi="Noto Sans" w:cs="Noto Sans"/>
-          <w:bCs/>
-          <w:sz w:val="20"/>
-          <w:szCs w:val="20"/>
-          <w:lang w:val="en-US"/>
-        </w:rPr>
-        <w:t>BERTopic</w:t>
-      </w:r>
-      <w:proofErr w:type="spellEnd"/>
-      <w:r>
-        <w:rPr>
-          <w:rFonts w:ascii="Noto Sans" w:hAnsi="Noto Sans" w:cs="Noto Sans"/>
-          <w:bCs/>
-          <w:sz w:val="20"/>
-          <w:szCs w:val="20"/>
-          <w:lang w:val="en-US"/>
-        </w:rPr>
-        <w:t>. My experience extends to AI integration, particularly in object detection (TensorFlow), topic analysis</w:t>
+        <w:t>I've successfully delivered diverse projects ranging including android apps for massage machines, hospital assist app and accident study databases, a company website using Next.js, and social review automation tools leveraging BERTopic. My experience extends to AI integration, particularly in object detection (TensorFlow), topic analysis</w:t>
       </w:r>
       <w:r>
         <w:rPr>
@@ -1476,51 +1327,7 @@
           <w:szCs w:val="20"/>
           <w:lang w:val="en-US"/>
         </w:rPr>
-        <w:t>(</w:t>
-      </w:r>
-      <w:proofErr w:type="spellStart"/>
-      <w:r>
-        <w:rPr>
-          <w:rFonts w:ascii="Noto Sans" w:hAnsi="Noto Sans" w:cs="Noto Sans"/>
-          <w:bCs/>
-          <w:sz w:val="20"/>
-          <w:szCs w:val="20"/>
-          <w:lang w:val="en-US"/>
-        </w:rPr>
-        <w:t>BERTopic</w:t>
-      </w:r>
-      <w:proofErr w:type="spellEnd"/>
-      <w:r>
-        <w:rPr>
-          <w:rFonts w:ascii="Noto Sans" w:hAnsi="Noto Sans" w:cs="Noto Sans"/>
-          <w:bCs/>
-          <w:sz w:val="20"/>
-          <w:szCs w:val="20"/>
-          <w:lang w:val="en-US"/>
-        </w:rPr>
-        <w:t>), and working with Large Language Models (</w:t>
-      </w:r>
-      <w:proofErr w:type="spellStart"/>
-      <w:r>
-        <w:rPr>
-          <w:rFonts w:ascii="Noto Sans" w:hAnsi="Noto Sans" w:cs="Noto Sans"/>
-          <w:bCs/>
-          <w:sz w:val="20"/>
-          <w:szCs w:val="20"/>
-          <w:lang w:val="en-US"/>
-        </w:rPr>
-        <w:t>Ollama</w:t>
-      </w:r>
-      <w:proofErr w:type="spellEnd"/>
-      <w:r>
-        <w:rPr>
-          <w:rFonts w:ascii="Noto Sans" w:hAnsi="Noto Sans" w:cs="Noto Sans"/>
-          <w:bCs/>
-          <w:sz w:val="20"/>
-          <w:szCs w:val="20"/>
-          <w:lang w:val="en-US"/>
-        </w:rPr>
-        <w:t>, ChatGPT, Gemini), Haystack and Hugging Face models.</w:t>
+        <w:t>(BERTopic), and working with Large Language Models (Ollama, ChatGPT, Gemini), Haystack and Hugging Face models.</w:t>
       </w:r>
     </w:p>
     <w:p>
@@ -1959,130 +1766,18 @@
           <w:szCs w:val="18"/>
           <w:lang w:eastAsia="ko-KR"/>
         </w:rPr>
-        <w:t xml:space="preserve"> (</w:t>
-      </w:r>
-      <w:proofErr w:type="spellStart"/>
-      <w:r>
-        <w:rPr>
-          <w:rFonts w:ascii="Noto Sans" w:eastAsiaTheme="minorEastAsia" w:hAnsi="Noto Sans" w:cs="Noto Sans" w:hint="eastAsia"/>
+        <w:t xml:space="preserve"> (Kirimase, Create T3 App, shadcn/ui, Tailwind CSS, </w:t>
+      </w:r>
+      <w:r>
+        <w:rPr>
+          <w:rFonts w:ascii="Noto Sans" w:eastAsiaTheme="minorEastAsia" w:hAnsi="Noto Sans" w:cs="Noto Sans"/>
           <w:bCs/>
           <w:sz w:val="20"/>
           <w:szCs w:val="18"/>
           <w:lang w:eastAsia="ko-KR"/>
         </w:rPr>
-        <w:t>Kirimase</w:t>
-      </w:r>
-      <w:proofErr w:type="spellEnd"/>
-      <w:r>
-        <w:rPr>
-          <w:rFonts w:ascii="Noto Sans" w:eastAsiaTheme="minorEastAsia" w:hAnsi="Noto Sans" w:cs="Noto Sans" w:hint="eastAsia"/>
-          <w:bCs/>
-          <w:sz w:val="20"/>
-          <w:szCs w:val="18"/>
-          <w:lang w:eastAsia="ko-KR"/>
-        </w:rPr>
-        <w:t xml:space="preserve">, </w:t>
-      </w:r>
-      <w:proofErr w:type="spellStart"/>
-      <w:r>
-        <w:rPr>
-          <w:rFonts w:ascii="Noto Sans" w:eastAsiaTheme="minorEastAsia" w:hAnsi="Noto Sans" w:cs="Noto Sans" w:hint="eastAsia"/>
-          <w:bCs/>
-          <w:sz w:val="20"/>
-          <w:szCs w:val="18"/>
-          <w:lang w:eastAsia="ko-KR"/>
-        </w:rPr>
-        <w:t>Create</w:t>
-      </w:r>
-      <w:proofErr w:type="spellEnd"/>
-      <w:r>
-        <w:rPr>
-          <w:rFonts w:ascii="Noto Sans" w:eastAsiaTheme="minorEastAsia" w:hAnsi="Noto Sans" w:cs="Noto Sans" w:hint="eastAsia"/>
-          <w:bCs/>
-          <w:sz w:val="20"/>
-          <w:szCs w:val="18"/>
-          <w:lang w:eastAsia="ko-KR"/>
-        </w:rPr>
-        <w:t xml:space="preserve"> T3 App, </w:t>
-      </w:r>
-      <w:proofErr w:type="spellStart"/>
-      <w:r>
-        <w:rPr>
-          <w:rFonts w:ascii="Noto Sans" w:eastAsiaTheme="minorEastAsia" w:hAnsi="Noto Sans" w:cs="Noto Sans" w:hint="eastAsia"/>
-          <w:bCs/>
-          <w:sz w:val="20"/>
-          <w:szCs w:val="18"/>
-          <w:lang w:eastAsia="ko-KR"/>
-        </w:rPr>
-        <w:t>shadcn</w:t>
-      </w:r>
-      <w:proofErr w:type="spellEnd"/>
-      <w:r>
-        <w:rPr>
-          <w:rFonts w:ascii="Noto Sans" w:eastAsiaTheme="minorEastAsia" w:hAnsi="Noto Sans" w:cs="Noto Sans" w:hint="eastAsia"/>
-          <w:bCs/>
-          <w:sz w:val="20"/>
-          <w:szCs w:val="18"/>
-          <w:lang w:eastAsia="ko-KR"/>
-        </w:rPr>
-        <w:t>/</w:t>
-      </w:r>
-      <w:proofErr w:type="spellStart"/>
-      <w:r>
-        <w:rPr>
-          <w:rFonts w:ascii="Noto Sans" w:eastAsiaTheme="minorEastAsia" w:hAnsi="Noto Sans" w:cs="Noto Sans" w:hint="eastAsia"/>
-          <w:bCs/>
-          <w:sz w:val="20"/>
-          <w:szCs w:val="18"/>
-          <w:lang w:eastAsia="ko-KR"/>
-        </w:rPr>
-        <w:t>ui</w:t>
-      </w:r>
-      <w:proofErr w:type="spellEnd"/>
-      <w:r>
-        <w:rPr>
-          <w:rFonts w:ascii="Noto Sans" w:eastAsiaTheme="minorEastAsia" w:hAnsi="Noto Sans" w:cs="Noto Sans" w:hint="eastAsia"/>
-          <w:bCs/>
-          <w:sz w:val="20"/>
-          <w:szCs w:val="18"/>
-          <w:lang w:eastAsia="ko-KR"/>
-        </w:rPr>
-        <w:t xml:space="preserve">, </w:t>
-      </w:r>
-      <w:proofErr w:type="spellStart"/>
-      <w:r>
-        <w:rPr>
-          <w:rFonts w:ascii="Noto Sans" w:eastAsiaTheme="minorEastAsia" w:hAnsi="Noto Sans" w:cs="Noto Sans" w:hint="eastAsia"/>
-          <w:bCs/>
-          <w:sz w:val="20"/>
-          <w:szCs w:val="18"/>
-          <w:lang w:eastAsia="ko-KR"/>
-        </w:rPr>
-        <w:t>Tailwind</w:t>
-      </w:r>
-      <w:proofErr w:type="spellEnd"/>
-      <w:r>
-        <w:rPr>
-          <w:rFonts w:ascii="Noto Sans" w:eastAsiaTheme="minorEastAsia" w:hAnsi="Noto Sans" w:cs="Noto Sans" w:hint="eastAsia"/>
-          <w:bCs/>
-          <w:sz w:val="20"/>
-          <w:szCs w:val="18"/>
-          <w:lang w:eastAsia="ko-KR"/>
-        </w:rPr>
-        <w:t xml:space="preserve"> CSS, </w:t>
-      </w:r>
-      <w:proofErr w:type="spellStart"/>
-      <w:r>
-        <w:rPr>
-          <w:rFonts w:ascii="Noto Sans" w:eastAsiaTheme="minorEastAsia" w:hAnsi="Noto Sans" w:cs="Noto Sans"/>
-          <w:bCs/>
-          <w:sz w:val="20"/>
-          <w:szCs w:val="18"/>
-          <w:lang w:eastAsia="ko-KR"/>
-        </w:rPr>
         <w:t>react-spring</w:t>
       </w:r>
-      <w:proofErr w:type="spellEnd"/>
       <w:r>
         <w:rPr>
           <w:rFonts w:ascii="Noto Sans" w:eastAsiaTheme="minorEastAsia" w:hAnsi="Noto Sans" w:cs="Noto Sans" w:hint="eastAsia"/>
@@ -2185,25 +1880,14 @@
         </w:rPr>
         <w:tab/>
       </w:r>
-      <w:proofErr w:type="spellStart"/>
-      <w:r>
-        <w:rPr>
-          <w:rFonts w:ascii="Noto Sans" w:hAnsi="Noto Sans" w:cs="Noto Sans"/>
-          <w:sz w:val="20"/>
-          <w:szCs w:val="20"/>
-          <w:lang w:val="en-US"/>
-        </w:rPr>
-        <w:t>FastApi</w:t>
-      </w:r>
-      <w:proofErr w:type="spellEnd"/>
-      <w:r>
-        <w:rPr>
-          <w:rFonts w:ascii="Noto Sans" w:hAnsi="Noto Sans" w:cs="Noto Sans"/>
-          <w:sz w:val="20"/>
-          <w:szCs w:val="20"/>
-          <w:lang w:val="en-US"/>
-        </w:rPr>
-        <w:t xml:space="preserve">, </w:t>
+      <w:r>
+        <w:rPr>
+          <w:rFonts w:ascii="Noto Sans" w:hAnsi="Noto Sans" w:cs="Noto Sans"/>
+          <w:sz w:val="20"/>
+          <w:szCs w:val="20"/>
+          <w:lang w:val="en-US"/>
+        </w:rPr>
+        <w:t xml:space="preserve">FastApi, </w:t>
       </w:r>
       <w:r>
         <w:rPr>
@@ -2427,45 +2111,14 @@
         </w:rPr>
         <w:t>LLM (</w:t>
       </w:r>
-      <w:proofErr w:type="spellStart"/>
-      <w:r>
-        <w:rPr>
-          <w:rFonts w:ascii="Noto Sans" w:hAnsi="Noto Sans" w:cs="Noto Sans"/>
-          <w:bCs/>
-          <w:sz w:val="20"/>
-          <w:szCs w:val="20"/>
-        </w:rPr>
-        <w:t>Olama</w:t>
-      </w:r>
-      <w:proofErr w:type="spellEnd"/>
-      <w:r>
-        <w:rPr>
-          <w:rFonts w:ascii="Noto Sans" w:hAnsi="Noto Sans" w:cs="Noto Sans"/>
-          <w:bCs/>
-          <w:sz w:val="20"/>
-          <w:szCs w:val="20"/>
-        </w:rPr>
-        <w:t xml:space="preserve">, Llama3, </w:t>
-      </w:r>
-      <w:proofErr w:type="spellStart"/>
-      <w:r>
-        <w:rPr>
-          <w:rFonts w:ascii="Noto Sans" w:hAnsi="Noto Sans" w:cs="Noto Sans"/>
-          <w:bCs/>
-          <w:sz w:val="20"/>
-          <w:szCs w:val="20"/>
-        </w:rPr>
-        <w:t>ChatGPT</w:t>
-      </w:r>
-      <w:proofErr w:type="spellEnd"/>
-      <w:r>
-        <w:rPr>
-          <w:rFonts w:ascii="Noto Sans" w:hAnsi="Noto Sans" w:cs="Noto Sans"/>
-          <w:bCs/>
-          <w:sz w:val="20"/>
-          <w:szCs w:val="20"/>
-        </w:rPr>
-        <w:t>, Gemini</w:t>
+      <w:r>
+        <w:rPr>
+          <w:rFonts w:ascii="Noto Sans" w:hAnsi="Noto Sans" w:cs="Noto Sans"/>
+          <w:bCs/>
+          <w:sz w:val="20"/>
+          <w:szCs w:val="20"/>
+        </w:rPr>
+        <w:t>Olama, Llama3, ChatGPT, Gemini</w:t>
       </w:r>
       <w:r>
         <w:rPr>
@@ -2482,54 +2135,24 @@
           <w:sz w:val="20"/>
           <w:szCs w:val="20"/>
         </w:rPr>
+        <w:t>, BERTopic</w:t>
+      </w:r>
+      <w:r>
+        <w:rPr>
+          <w:rFonts w:ascii="Noto Sans" w:hAnsi="Noto Sans" w:cs="Noto Sans"/>
+          <w:sz w:val="20"/>
+          <w:szCs w:val="20"/>
+        </w:rPr>
         <w:t xml:space="preserve">, </w:t>
       </w:r>
-      <w:proofErr w:type="spellStart"/>
-      <w:r>
-        <w:rPr>
-          <w:rFonts w:ascii="Noto Sans" w:hAnsi="Noto Sans" w:cs="Noto Sans"/>
-          <w:sz w:val="20"/>
-          <w:szCs w:val="20"/>
-        </w:rPr>
-        <w:t>BERTopic</w:t>
-      </w:r>
-      <w:proofErr w:type="spellEnd"/>
-      <w:r>
-        <w:rPr>
-          <w:rFonts w:ascii="Noto Sans" w:hAnsi="Noto Sans" w:cs="Noto Sans"/>
-          <w:sz w:val="20"/>
-          <w:szCs w:val="20"/>
-        </w:rPr>
-        <w:t xml:space="preserve">, </w:t>
-      </w:r>
-      <w:proofErr w:type="spellStart"/>
-      <w:r>
-        <w:rPr>
-          <w:rFonts w:ascii="Noto Sans" w:hAnsi="Noto Sans" w:cs="Noto Sans"/>
-          <w:sz w:val="20"/>
-          <w:szCs w:val="20"/>
-        </w:rPr>
-        <w:t>Tensorflow</w:t>
-      </w:r>
-      <w:proofErr w:type="spellEnd"/>
-      <w:r>
-        <w:rPr>
-          <w:rFonts w:ascii="Noto Sans" w:hAnsi="Noto Sans" w:cs="Noto Sans"/>
-          <w:sz w:val="20"/>
-          <w:szCs w:val="20"/>
-        </w:rPr>
-        <w:t xml:space="preserve"> Hub Object </w:t>
-      </w:r>
-      <w:proofErr w:type="spellStart"/>
-      <w:r>
-        <w:rPr>
-          <w:rFonts w:ascii="Noto Sans" w:hAnsi="Noto Sans" w:cs="Noto Sans"/>
-          <w:sz w:val="20"/>
-          <w:szCs w:val="20"/>
-        </w:rPr>
-        <w:t>Detection</w:t>
-      </w:r>
-      <w:proofErr w:type="spellEnd"/>
+      <w:r>
+        <w:rPr>
+          <w:rFonts w:ascii="Noto Sans" w:hAnsi="Noto Sans" w:cs="Noto Sans"/>
+          <w:sz w:val="20"/>
+          <w:szCs w:val="20"/>
+        </w:rPr>
+        <w:t>Tensorflow Hub Object Detection</w:t>
+      </w:r>
       <w:r>
         <w:rPr>
           <w:rFonts w:ascii="Noto Sans" w:hAnsi="Noto Sans" w:cs="Noto Sans"/>
@@ -2572,77 +2195,26 @@
           <w:szCs w:val="20"/>
           <w:lang w:val="en-US"/>
         </w:rPr>
+        <w:t xml:space="preserve"> Numpy,</w:t>
+      </w:r>
+      <w:r>
+        <w:rPr>
+          <w:rFonts w:ascii="Noto Sans" w:hAnsi="Noto Sans" w:cs="Noto Sans"/>
+          <w:sz w:val="20"/>
+          <w:szCs w:val="20"/>
+          <w:lang w:val="en-US"/>
+        </w:rPr>
         <w:t xml:space="preserve"> </w:t>
       </w:r>
-      <w:proofErr w:type="spellStart"/>
-      <w:r>
-        <w:rPr>
-          <w:rFonts w:ascii="Noto Sans" w:hAnsi="Noto Sans" w:cs="Noto Sans"/>
-          <w:sz w:val="20"/>
-          <w:szCs w:val="20"/>
-          <w:lang w:val="en-US"/>
-        </w:rPr>
-        <w:t>Numpy</w:t>
-      </w:r>
-      <w:proofErr w:type="spellEnd"/>
-      <w:r>
-        <w:rPr>
-          <w:rFonts w:ascii="Noto Sans" w:hAnsi="Noto Sans" w:cs="Noto Sans"/>
-          <w:sz w:val="20"/>
-          <w:szCs w:val="20"/>
-          <w:lang w:val="en-US"/>
-        </w:rPr>
-        <w:t>,</w:t>
-      </w:r>
-      <w:r>
-        <w:rPr>
-          <w:rFonts w:ascii="Noto Sans" w:hAnsi="Noto Sans" w:cs="Noto Sans"/>
-          <w:sz w:val="20"/>
-          <w:szCs w:val="20"/>
-          <w:lang w:val="en-US"/>
-        </w:rPr>
-        <w:t xml:space="preserve"> </w:t>
-      </w:r>
-      <w:r>
-        <w:rPr>
-          <w:rFonts w:ascii="Noto Sans" w:hAnsi="Noto Sans" w:cs="Noto Sans"/>
-          <w:sz w:val="20"/>
-          <w:szCs w:val="20"/>
-          <w:lang w:val="en-US"/>
-        </w:rPr>
-        <w:t xml:space="preserve">Pandas, </w:t>
-      </w:r>
-      <w:proofErr w:type="spellStart"/>
-      <w:r>
-        <w:rPr>
-          <w:rFonts w:ascii="Noto Sans" w:hAnsi="Noto Sans" w:cs="Noto Sans"/>
-          <w:sz w:val="20"/>
-          <w:szCs w:val="20"/>
-          <w:lang w:val="en-US"/>
-        </w:rPr>
-        <w:t>NetworkX</w:t>
-      </w:r>
-      <w:proofErr w:type="spellEnd"/>
-      <w:r>
-        <w:rPr>
-          <w:rFonts w:ascii="Noto Sans" w:hAnsi="Noto Sans" w:cs="Noto Sans"/>
-          <w:sz w:val="20"/>
-          <w:szCs w:val="20"/>
-          <w:lang w:val="en-US"/>
-        </w:rPr>
-        <w:t xml:space="preserve">, Word cloud, </w:t>
-      </w:r>
-      <w:proofErr w:type="spellStart"/>
-      <w:r>
-        <w:rPr>
-          <w:rFonts w:ascii="Noto Sans" w:hAnsi="Noto Sans" w:cs="Noto Sans"/>
-          <w:sz w:val="20"/>
-          <w:szCs w:val="20"/>
-          <w:lang w:val="en-US"/>
-        </w:rPr>
-        <w:t>Keras</w:t>
-      </w:r>
-      <w:proofErr w:type="spellEnd"/>
+      <w:r>
+        <w:rPr>
+          <w:rFonts w:ascii="Noto Sans" w:hAnsi="Noto Sans" w:cs="Noto Sans"/>
+          <w:sz w:val="20"/>
+          <w:szCs w:val="20"/>
+          <w:lang w:val="en-US"/>
+        </w:rPr>
+        <w:t>Pandas, NetworkX, Word cloud, Keras</w:t>
+      </w:r>
     </w:p>
     <w:p>
       <w:pPr>
@@ -3228,7 +2800,7 @@
           <w:tab w:val="left" w:pos="1276"/>
           <w:tab w:val="left" w:pos="1701"/>
         </w:tabs>
-        <w:spacing w:line="360" w:lineRule="auto"/>
+        <w:spacing w:line="276" w:lineRule="auto"/>
         <w:ind w:left="1701" w:hanging="1701"/>
         <w:rPr>
           <w:rFonts w:ascii="Noto Sans" w:hAnsi="Noto Sans" w:cs="Noto Sans"/>
@@ -3262,7 +2834,7 @@
           <w:tab w:val="left" w:pos="1276"/>
           <w:tab w:val="left" w:pos="1701"/>
         </w:tabs>
-        <w:spacing w:line="360" w:lineRule="auto"/>
+        <w:spacing w:line="276" w:lineRule="auto"/>
         <w:ind w:left="1701" w:hanging="1701"/>
         <w:rPr>
           <w:rFonts w:ascii="Noto Sans" w:hAnsi="Noto Sans" w:cs="Noto Sans"/>
@@ -3271,45 +2843,14 @@
           <w:lang w:val="en-US"/>
         </w:rPr>
       </w:pPr>
-      <w:proofErr w:type="spellStart"/>
-      <w:r>
-        <w:rPr>
-          <w:rFonts w:ascii="Noto Sans" w:hAnsi="Noto Sans" w:cs="Noto Sans"/>
-          <w:sz w:val="20"/>
-          <w:szCs w:val="20"/>
-          <w:lang w:val="en-US"/>
-        </w:rPr>
-        <w:t>Agence</w:t>
-      </w:r>
-      <w:proofErr w:type="spellEnd"/>
-      <w:r>
-        <w:rPr>
-          <w:rFonts w:ascii="Noto Sans" w:hAnsi="Noto Sans" w:cs="Noto Sans"/>
-          <w:sz w:val="20"/>
-          <w:szCs w:val="20"/>
-          <w:lang w:val="en-US"/>
-        </w:rPr>
-        <w:t xml:space="preserve"> </w:t>
-      </w:r>
-      <w:proofErr w:type="spellStart"/>
-      <w:r>
-        <w:rPr>
-          <w:rFonts w:ascii="Noto Sans" w:hAnsi="Noto Sans" w:cs="Noto Sans"/>
-          <w:sz w:val="20"/>
-          <w:szCs w:val="20"/>
-          <w:lang w:val="en-US"/>
-        </w:rPr>
-        <w:t>Universitaire</w:t>
-      </w:r>
-      <w:proofErr w:type="spellEnd"/>
-      <w:r>
-        <w:rPr>
-          <w:rFonts w:ascii="Noto Sans" w:hAnsi="Noto Sans" w:cs="Noto Sans"/>
-          <w:sz w:val="20"/>
-          <w:szCs w:val="20"/>
-          <w:lang w:val="en-US"/>
-        </w:rPr>
-        <w:t xml:space="preserve"> de la Francophonie (AUF) Scholarship, 2010 </w:t>
+      <w:r>
+        <w:rPr>
+          <w:rFonts w:ascii="Noto Sans" w:hAnsi="Noto Sans" w:cs="Noto Sans"/>
+          <w:sz w:val="20"/>
+          <w:szCs w:val="20"/>
+          <w:lang w:val="en-US"/>
+        </w:rPr>
+        <w:t xml:space="preserve">Agence Universitaire de la Francophonie (AUF) Scholarship, 2010 </w:t>
       </w:r>
     </w:p>
     <w:p>
@@ -3392,7 +2933,7 @@
     </w:p>
     <w:p>
       <w:pPr>
-        <w:spacing w:line="360" w:lineRule="auto"/>
+        <w:spacing w:line="276" w:lineRule="auto"/>
         <w:rPr>
           <w:rFonts w:ascii="Noto Sans" w:hAnsi="Noto Sans" w:cs="Noto Sans"/>
           <w:b/>
@@ -3432,7 +2973,7 @@
     </w:p>
     <w:p>
       <w:pPr>
-        <w:spacing w:line="360" w:lineRule="auto"/>
+        <w:spacing w:line="276" w:lineRule="auto"/>
         <w:rPr>
           <w:rFonts w:ascii="Noto Sans" w:hAnsi="Noto Sans" w:cs="Noto Sans"/>
           <w:b/>
@@ -3496,7 +3037,7 @@
           <w:tab w:val="left" w:pos="1276"/>
           <w:tab w:val="left" w:pos="1701"/>
         </w:tabs>
-        <w:spacing w:line="360" w:lineRule="auto"/>
+        <w:spacing w:line="276" w:lineRule="auto"/>
         <w:ind w:left="1701" w:hanging="1701"/>
         <w:rPr>
           <w:rFonts w:ascii="Noto Sans" w:hAnsi="Noto Sans" w:cs="Noto Sans"/>
@@ -3733,39 +3274,8 @@
           <w:szCs w:val="20"/>
           <w:shd w:val="clear" w:color="auto" w:fill="FFFFFF"/>
         </w:rPr>
-        <w:t xml:space="preserve">Developed a Pathology Image Analysis Web App using Next.js, </w:t>
-      </w:r>
-      <w:proofErr w:type="spellStart"/>
-      <w:r>
-        <w:rPr>
-          <w:rFonts w:ascii="Noto Sans" w:hAnsi="Noto Sans" w:cs="Noto Sans"/>
-          <w:sz w:val="20"/>
-          <w:szCs w:val="20"/>
-          <w:shd w:val="clear" w:color="auto" w:fill="FFFFFF"/>
-        </w:rPr>
-        <w:t>Supabase</w:t>
-      </w:r>
-      <w:proofErr w:type="spellEnd"/>
-      <w:r>
-        <w:rPr>
-          <w:rFonts w:ascii="Noto Sans" w:hAnsi="Noto Sans" w:cs="Noto Sans"/>
-          <w:sz w:val="20"/>
-          <w:szCs w:val="20"/>
-          <w:shd w:val="clear" w:color="auto" w:fill="FFFFFF"/>
-        </w:rPr>
-        <w:t xml:space="preserve">, and </w:t>
-      </w:r>
-      <w:proofErr w:type="spellStart"/>
-      <w:r>
-        <w:rPr>
-          <w:rFonts w:ascii="Noto Sans" w:hAnsi="Noto Sans" w:cs="Noto Sans"/>
-          <w:sz w:val="20"/>
-          <w:szCs w:val="20"/>
-          <w:shd w:val="clear" w:color="auto" w:fill="FFFFFF"/>
-        </w:rPr>
-        <w:t>FastAPI</w:t>
-      </w:r>
-      <w:proofErr w:type="spellEnd"/>
+        <w:t>Developed a Pathology Image Analysis Web App using Next.js, Supabase, and FastAPI</w:t>
+      </w:r>
       <w:r>
         <w:rPr>
           <w:rFonts w:ascii="Noto Sans" w:hAnsi="Noto Sans" w:cs="Noto Sans"/>
@@ -3792,25 +3302,14 @@
           <w:shd w:val="clear" w:color="auto" w:fill="FFFFFF"/>
         </w:rPr>
       </w:pPr>
-      <w:proofErr w:type="spellStart"/>
-      <w:r>
-        <w:rPr>
-          <w:rFonts w:ascii="Noto Sans" w:hAnsi="Noto Sans" w:cs="Noto Sans"/>
-          <w:sz w:val="20"/>
-          <w:szCs w:val="20"/>
-          <w:shd w:val="clear" w:color="auto" w:fill="FFFFFF"/>
-        </w:rPr>
-        <w:t>DiaFootCare</w:t>
-      </w:r>
-      <w:proofErr w:type="spellEnd"/>
-      <w:r>
-        <w:rPr>
-          <w:rFonts w:ascii="Noto Sans" w:hAnsi="Noto Sans" w:cs="Noto Sans"/>
-          <w:sz w:val="20"/>
-          <w:szCs w:val="20"/>
-          <w:shd w:val="clear" w:color="auto" w:fill="FFFFFF"/>
-        </w:rPr>
-        <w:t xml:space="preserve"> H-DF project: created landing page &amp; flutter app survey feature</w:t>
+      <w:r>
+        <w:rPr>
+          <w:rFonts w:ascii="Noto Sans" w:hAnsi="Noto Sans" w:cs="Noto Sans"/>
+          <w:sz w:val="20"/>
+          <w:szCs w:val="20"/>
+          <w:shd w:val="clear" w:color="auto" w:fill="FFFFFF"/>
+        </w:rPr>
+        <w:t>DiaFootCare H-DF project: created landing page &amp; flutter app survey feature</w:t>
       </w:r>
     </w:p>
     <w:p>
@@ -3823,9 +3322,12 @@
         <w:spacing w:line="276" w:lineRule="auto"/>
         <w:ind w:left="630" w:hanging="270"/>
         <w:rPr>
-          <w:rFonts w:ascii="Noto Sans" w:hAnsi="Noto Sans" w:cs="Noto Sans"/>
-          <w:sz w:val="20"/>
-          <w:szCs w:val="20"/>
+          <w:rStyle w:val="Hyperlink"/>
+          <w:rFonts w:ascii="Noto Sans" w:hAnsi="Noto Sans" w:cs="Noto Sans"/>
+          <w:color w:val="000000"/>
+          <w:sz w:val="20"/>
+          <w:szCs w:val="20"/>
+          <w:u w:val="none"/>
           <w:shd w:val="clear" w:color="auto" w:fill="FFFFFF"/>
         </w:rPr>
       </w:pPr>
@@ -3908,27 +3410,7 @@
           <w:szCs w:val="20"/>
           <w:shd w:val="clear" w:color="auto" w:fill="FFFFFF"/>
         </w:rPr>
-        <w:t xml:space="preserve">age using Next.js, </w:t>
-      </w:r>
-      <w:proofErr w:type="spellStart"/>
-      <w:r>
-        <w:rPr>
-          <w:rFonts w:ascii="Noto Sans" w:hAnsi="Noto Sans" w:cs="Noto Sans"/>
-          <w:sz w:val="20"/>
-          <w:szCs w:val="20"/>
-          <w:shd w:val="clear" w:color="auto" w:fill="FFFFFF"/>
-        </w:rPr>
-        <w:t>ReactSpring</w:t>
-      </w:r>
-      <w:proofErr w:type="spellEnd"/>
-      <w:r>
-        <w:rPr>
-          <w:rFonts w:ascii="Noto Sans" w:hAnsi="Noto Sans" w:cs="Noto Sans"/>
-          <w:sz w:val="20"/>
-          <w:szCs w:val="20"/>
-          <w:shd w:val="clear" w:color="auto" w:fill="FFFFFF"/>
-        </w:rPr>
-        <w:t xml:space="preserve">: </w:t>
+        <w:t xml:space="preserve">age using Next.js, ReactSpring: </w:t>
       </w:r>
       <w:hyperlink r:id="rId17" w:history="1">
         <w:r>
@@ -3966,81 +3448,25 @@
           <w:szCs w:val="20"/>
           <w:shd w:val="clear" w:color="auto" w:fill="FFFFFF"/>
         </w:rPr>
-        <w:t>I</w:t>
-      </w:r>
-      <w:r>
-        <w:rPr>
-          <w:rFonts w:ascii="Noto Sans" w:hAnsi="Noto Sans" w:cs="Noto Sans"/>
-          <w:sz w:val="20"/>
-          <w:szCs w:val="20"/>
-          <w:shd w:val="clear" w:color="auto" w:fill="FFFFFF"/>
-        </w:rPr>
-        <w:t>ntegrated</w:t>
-      </w:r>
-      <w:r>
-        <w:rPr>
-          <w:rFonts w:ascii="Noto Sans" w:hAnsi="Noto Sans" w:cs="Noto Sans"/>
-          <w:sz w:val="20"/>
-          <w:szCs w:val="20"/>
-          <w:shd w:val="clear" w:color="auto" w:fill="FFFFFF"/>
-        </w:rPr>
-        <w:t xml:space="preserve"> </w:t>
-      </w:r>
-      <w:r>
-        <w:rPr>
-          <w:rFonts w:ascii="Noto Sans" w:hAnsi="Noto Sans" w:cs="Noto Sans"/>
-          <w:sz w:val="20"/>
-          <w:szCs w:val="20"/>
-          <w:shd w:val="clear" w:color="auto" w:fill="FFFFFF"/>
-        </w:rPr>
-        <w:t>Facebook, Google,</w:t>
-      </w:r>
-      <w:r>
-        <w:rPr>
-          <w:rFonts w:ascii="Noto Sans" w:hAnsi="Noto Sans" w:cs="Noto Sans"/>
-          <w:sz w:val="20"/>
-          <w:szCs w:val="20"/>
-          <w:shd w:val="clear" w:color="auto" w:fill="FFFFFF"/>
-        </w:rPr>
-        <w:t xml:space="preserve"> Kakao and Naver</w:t>
-      </w:r>
-      <w:r>
-        <w:rPr>
-          <w:rFonts w:ascii="Noto Sans" w:hAnsi="Noto Sans" w:cs="Noto Sans"/>
-          <w:sz w:val="20"/>
-          <w:szCs w:val="20"/>
-          <w:shd w:val="clear" w:color="auto" w:fill="FFFFFF"/>
-        </w:rPr>
-        <w:t xml:space="preserve"> authentication, </w:t>
-      </w:r>
-      <w:r>
-        <w:rPr>
-          <w:rFonts w:ascii="Noto Sans" w:hAnsi="Noto Sans" w:cs="Noto Sans"/>
-          <w:sz w:val="20"/>
-          <w:szCs w:val="20"/>
-          <w:shd w:val="clear" w:color="auto" w:fill="FFFFFF"/>
-        </w:rPr>
-        <w:t xml:space="preserve">and </w:t>
-      </w:r>
-      <w:proofErr w:type="spellStart"/>
-      <w:r>
-        <w:rPr>
-          <w:rFonts w:ascii="Noto Sans" w:hAnsi="Noto Sans" w:cs="Noto Sans"/>
-          <w:sz w:val="20"/>
-          <w:szCs w:val="20"/>
-          <w:shd w:val="clear" w:color="auto" w:fill="FFFFFF"/>
-        </w:rPr>
-        <w:t>Jitsi</w:t>
-      </w:r>
-      <w:proofErr w:type="spellEnd"/>
-      <w:r>
-        <w:rPr>
-          <w:rFonts w:ascii="Noto Sans" w:hAnsi="Noto Sans" w:cs="Noto Sans"/>
-          <w:sz w:val="20"/>
-          <w:szCs w:val="20"/>
-          <w:shd w:val="clear" w:color="auto" w:fill="FFFFFF"/>
-        </w:rPr>
-        <w:t xml:space="preserve"> Meet in Flutter app</w:t>
+        <w:t xml:space="preserve">Asthma Control </w:t>
+      </w:r>
+      <w:r>
+        <w:rPr>
+          <w:rFonts w:ascii="Noto Sans" w:hAnsi="Noto Sans" w:cs="Noto Sans"/>
+          <w:sz w:val="20"/>
+          <w:szCs w:val="20"/>
+          <w:shd w:val="clear" w:color="auto" w:fill="FFFFFF"/>
+        </w:rPr>
+        <w:t xml:space="preserve">Android </w:t>
+      </w:r>
+      <w:r>
+        <w:rPr>
+          <w:rFonts w:ascii="Noto Sans" w:hAnsi="Noto Sans" w:cs="Noto Sans"/>
+          <w:sz w:val="20"/>
+          <w:szCs w:val="20"/>
+          <w:shd w:val="clear" w:color="auto" w:fill="FFFFFF"/>
+        </w:rPr>
+        <w:t>App (ACA) project: maintained, improved and added new features</w:t>
       </w:r>
     </w:p>
     <w:p>
@@ -4066,16 +3492,16 @@
           <w:szCs w:val="20"/>
           <w:shd w:val="clear" w:color="auto" w:fill="FFFFFF"/>
         </w:rPr>
-        <w:t>C</w:t>
-      </w:r>
-      <w:r>
-        <w:rPr>
-          <w:rFonts w:ascii="Noto Sans" w:hAnsi="Noto Sans" w:cs="Noto Sans"/>
-          <w:sz w:val="20"/>
-          <w:szCs w:val="20"/>
-          <w:shd w:val="clear" w:color="auto" w:fill="FFFFFF"/>
-        </w:rPr>
-        <w:t>reated</w:t>
+        <w:t>I</w:t>
+      </w:r>
+      <w:r>
+        <w:rPr>
+          <w:rFonts w:ascii="Noto Sans" w:hAnsi="Noto Sans" w:cs="Noto Sans"/>
+          <w:sz w:val="20"/>
+          <w:szCs w:val="20"/>
+          <w:shd w:val="clear" w:color="auto" w:fill="FFFFFF"/>
+        </w:rPr>
+        <w:t>ntegrated</w:t>
       </w:r>
       <w:r>
         <w:rPr>
@@ -4093,25 +3519,43 @@
           <w:szCs w:val="20"/>
           <w:shd w:val="clear" w:color="auto" w:fill="FFFFFF"/>
         </w:rPr>
-        <w:t xml:space="preserve">Flutter Hospital Assist </w:t>
-      </w:r>
-      <w:r>
-        <w:rPr>
-          <w:rFonts w:ascii="Noto Sans" w:hAnsi="Noto Sans" w:cs="Noto Sans"/>
-          <w:sz w:val="20"/>
-          <w:szCs w:val="20"/>
-          <w:shd w:val="clear" w:color="auto" w:fill="FFFFFF"/>
-        </w:rPr>
-        <w:t>a</w:t>
-      </w:r>
-      <w:r>
-        <w:rPr>
-          <w:rFonts w:ascii="Noto Sans" w:hAnsi="Noto Sans" w:cs="Noto Sans"/>
-          <w:sz w:val="20"/>
-          <w:szCs w:val="20"/>
-          <w:shd w:val="clear" w:color="auto" w:fill="FFFFFF"/>
-        </w:rPr>
-        <w:t>pp</w:t>
+        <w:t>Facebook, Google,</w:t>
+      </w:r>
+      <w:r>
+        <w:rPr>
+          <w:rFonts w:ascii="Noto Sans" w:hAnsi="Noto Sans" w:cs="Noto Sans"/>
+          <w:sz w:val="20"/>
+          <w:szCs w:val="20"/>
+          <w:shd w:val="clear" w:color="auto" w:fill="FFFFFF"/>
+        </w:rPr>
+        <w:t xml:space="preserve"> Kakao and Naver</w:t>
+      </w:r>
+      <w:r>
+        <w:rPr>
+          <w:rFonts w:ascii="Noto Sans" w:hAnsi="Noto Sans" w:cs="Noto Sans"/>
+          <w:sz w:val="20"/>
+          <w:szCs w:val="20"/>
+          <w:shd w:val="clear" w:color="auto" w:fill="FFFFFF"/>
+        </w:rPr>
+        <w:t xml:space="preserve"> authentication, </w:t>
+      </w:r>
+      <w:r>
+        <w:rPr>
+          <w:rFonts w:ascii="Noto Sans" w:hAnsi="Noto Sans" w:cs="Noto Sans"/>
+          <w:sz w:val="20"/>
+          <w:szCs w:val="20"/>
+          <w:shd w:val="clear" w:color="auto" w:fill="FFFFFF"/>
+        </w:rPr>
+        <w:t xml:space="preserve">and </w:t>
+      </w:r>
+      <w:r>
+        <w:rPr>
+          <w:rFonts w:ascii="Noto Sans" w:hAnsi="Noto Sans" w:cs="Noto Sans"/>
+          <w:sz w:val="20"/>
+          <w:szCs w:val="20"/>
+          <w:shd w:val="clear" w:color="auto" w:fill="FFFFFF"/>
+        </w:rPr>
+        <w:t>Jitsi Meet in Flutter app</w:t>
       </w:r>
     </w:p>
     <w:p>
@@ -4146,6 +3590,77 @@
           <w:szCs w:val="20"/>
           <w:shd w:val="clear" w:color="auto" w:fill="FFFFFF"/>
         </w:rPr>
+        <w:t>reated</w:t>
+      </w:r>
+      <w:r>
+        <w:rPr>
+          <w:rFonts w:ascii="Noto Sans" w:hAnsi="Noto Sans" w:cs="Noto Sans"/>
+          <w:sz w:val="20"/>
+          <w:szCs w:val="20"/>
+          <w:shd w:val="clear" w:color="auto" w:fill="FFFFFF"/>
+        </w:rPr>
+        <w:t xml:space="preserve"> </w:t>
+      </w:r>
+      <w:r>
+        <w:rPr>
+          <w:rFonts w:ascii="Noto Sans" w:hAnsi="Noto Sans" w:cs="Noto Sans"/>
+          <w:sz w:val="20"/>
+          <w:szCs w:val="20"/>
+          <w:shd w:val="clear" w:color="auto" w:fill="FFFFFF"/>
+        </w:rPr>
+        <w:t xml:space="preserve">Flutter Hospital Assist </w:t>
+      </w:r>
+      <w:r>
+        <w:rPr>
+          <w:rFonts w:ascii="Noto Sans" w:hAnsi="Noto Sans" w:cs="Noto Sans"/>
+          <w:sz w:val="20"/>
+          <w:szCs w:val="20"/>
+          <w:shd w:val="clear" w:color="auto" w:fill="FFFFFF"/>
+        </w:rPr>
+        <w:t>a</w:t>
+      </w:r>
+      <w:r>
+        <w:rPr>
+          <w:rFonts w:ascii="Noto Sans" w:hAnsi="Noto Sans" w:cs="Noto Sans"/>
+          <w:sz w:val="20"/>
+          <w:szCs w:val="20"/>
+          <w:shd w:val="clear" w:color="auto" w:fill="FFFFFF"/>
+        </w:rPr>
+        <w:t>pp</w:t>
+      </w:r>
+    </w:p>
+    <w:p>
+      <w:pPr>
+        <w:pStyle w:val="Default"/>
+        <w:numPr>
+          <w:ilvl w:val="0"/>
+          <w:numId w:val="9"/>
+        </w:numPr>
+        <w:spacing w:line="276" w:lineRule="auto"/>
+        <w:ind w:left="630" w:hanging="270"/>
+        <w:rPr>
+          <w:rFonts w:ascii="Noto Sans" w:hAnsi="Noto Sans" w:cs="Noto Sans"/>
+          <w:sz w:val="20"/>
+          <w:szCs w:val="20"/>
+          <w:shd w:val="clear" w:color="auto" w:fill="FFFFFF"/>
+        </w:rPr>
+      </w:pPr>
+      <w:r>
+        <w:rPr>
+          <w:rFonts w:ascii="Noto Sans" w:hAnsi="Noto Sans" w:cs="Noto Sans"/>
+          <w:sz w:val="20"/>
+          <w:szCs w:val="20"/>
+          <w:shd w:val="clear" w:color="auto" w:fill="FFFFFF"/>
+        </w:rPr>
+        <w:t>C</w:t>
+      </w:r>
+      <w:r>
+        <w:rPr>
+          <w:rFonts w:ascii="Noto Sans" w:hAnsi="Noto Sans" w:cs="Noto Sans"/>
+          <w:sz w:val="20"/>
+          <w:szCs w:val="20"/>
+          <w:shd w:val="clear" w:color="auto" w:fill="FFFFFF"/>
+        </w:rPr>
         <w:t xml:space="preserve">onducted research on </w:t>
       </w:r>
       <w:r>
@@ -4217,7 +3732,6 @@
         </w:rPr>
         <w:t xml:space="preserve"> </w:t>
       </w:r>
-      <w:proofErr w:type="spellStart"/>
       <w:r>
         <w:rPr>
           <w:rFonts w:ascii="Noto Sans" w:hAnsi="Noto Sans" w:cs="Noto Sans"/>
@@ -4227,9 +3741,8 @@
           <w:shd w:val="clear" w:color="auto" w:fill="FFFFFF"/>
           <w:lang w:bidi="km-KH"/>
         </w:rPr>
-        <w:t>FastAPI</w:t>
-      </w:r>
-      <w:proofErr w:type="spellEnd"/>
+        <w:t xml:space="preserve">FastAPI </w:t>
+      </w:r>
       <w:r>
         <w:rPr>
           <w:rFonts w:ascii="Noto Sans" w:hAnsi="Noto Sans" w:cs="Noto Sans"/>
@@ -4239,6 +3752,28 @@
           <w:shd w:val="clear" w:color="auto" w:fill="FFFFFF"/>
           <w:lang w:bidi="km-KH"/>
         </w:rPr>
+        <w:t>a</w:t>
+      </w:r>
+      <w:r>
+        <w:rPr>
+          <w:rFonts w:ascii="Noto Sans" w:hAnsi="Noto Sans" w:cs="Noto Sans"/>
+          <w:color w:val="000000"/>
+          <w:sz w:val="20"/>
+          <w:szCs w:val="20"/>
+          <w:shd w:val="clear" w:color="auto" w:fill="FFFFFF"/>
+          <w:lang w:bidi="km-KH"/>
+        </w:rPr>
+        <w:t>pp</w:t>
+      </w:r>
+      <w:r>
+        <w:rPr>
+          <w:rFonts w:ascii="Noto Sans" w:hAnsi="Noto Sans" w:cs="Noto Sans"/>
+          <w:color w:val="000000"/>
+          <w:sz w:val="20"/>
+          <w:szCs w:val="20"/>
+          <w:shd w:val="clear" w:color="auto" w:fill="FFFFFF"/>
+          <w:lang w:bidi="km-KH"/>
+        </w:rPr>
         <w:t xml:space="preserve"> </w:t>
       </w:r>
       <w:r>
@@ -4250,7 +3785,7 @@
           <w:shd w:val="clear" w:color="auto" w:fill="FFFFFF"/>
           <w:lang w:bidi="km-KH"/>
         </w:rPr>
-        <w:t>a</w:t>
+        <w:t>integrating</w:t>
       </w:r>
       <w:r>
         <w:rPr>
@@ -4261,7 +3796,7 @@
           <w:shd w:val="clear" w:color="auto" w:fill="FFFFFF"/>
           <w:lang w:bidi="km-KH"/>
         </w:rPr>
-        <w:t>pp</w:t>
+        <w:t xml:space="preserve"> </w:t>
       </w:r>
       <w:r>
         <w:rPr>
@@ -4272,7 +3807,7 @@
           <w:shd w:val="clear" w:color="auto" w:fill="FFFFFF"/>
           <w:lang w:bidi="km-KH"/>
         </w:rPr>
-        <w:t xml:space="preserve"> </w:t>
+        <w:t>AI models (B</w:t>
       </w:r>
       <w:r>
         <w:rPr>
@@ -4283,7 +3818,7 @@
           <w:shd w:val="clear" w:color="auto" w:fill="FFFFFF"/>
           <w:lang w:bidi="km-KH"/>
         </w:rPr>
-        <w:t>integrating</w:t>
+        <w:t>ERT</w:t>
       </w:r>
       <w:r>
         <w:rPr>
@@ -4294,64 +3829,7 @@
           <w:shd w:val="clear" w:color="auto" w:fill="FFFFFF"/>
           <w:lang w:bidi="km-KH"/>
         </w:rPr>
-        <w:t xml:space="preserve"> </w:t>
-      </w:r>
-      <w:r>
-        <w:rPr>
-          <w:rFonts w:ascii="Noto Sans" w:hAnsi="Noto Sans" w:cs="Noto Sans"/>
-          <w:color w:val="000000"/>
-          <w:sz w:val="20"/>
-          <w:szCs w:val="20"/>
-          <w:shd w:val="clear" w:color="auto" w:fill="FFFFFF"/>
-          <w:lang w:bidi="km-KH"/>
-        </w:rPr>
-        <w:t>AI models (</w:t>
-      </w:r>
-      <w:proofErr w:type="spellStart"/>
-      <w:r>
-        <w:rPr>
-          <w:rFonts w:ascii="Noto Sans" w:hAnsi="Noto Sans" w:cs="Noto Sans"/>
-          <w:color w:val="000000"/>
-          <w:sz w:val="20"/>
-          <w:szCs w:val="20"/>
-          <w:shd w:val="clear" w:color="auto" w:fill="FFFFFF"/>
-          <w:lang w:bidi="km-KH"/>
-        </w:rPr>
-        <w:t>B</w:t>
-      </w:r>
-      <w:r>
-        <w:rPr>
-          <w:rFonts w:ascii="Noto Sans" w:hAnsi="Noto Sans" w:cs="Noto Sans"/>
-          <w:color w:val="000000"/>
-          <w:sz w:val="20"/>
-          <w:szCs w:val="20"/>
-          <w:shd w:val="clear" w:color="auto" w:fill="FFFFFF"/>
-          <w:lang w:bidi="km-KH"/>
-        </w:rPr>
-        <w:t>ERT</w:t>
-      </w:r>
-      <w:r>
-        <w:rPr>
-          <w:rFonts w:ascii="Noto Sans" w:hAnsi="Noto Sans" w:cs="Noto Sans"/>
-          <w:color w:val="000000"/>
-          <w:sz w:val="20"/>
-          <w:szCs w:val="20"/>
-          <w:shd w:val="clear" w:color="auto" w:fill="FFFFFF"/>
-          <w:lang w:bidi="km-KH"/>
-        </w:rPr>
-        <w:t>opic</w:t>
-      </w:r>
-      <w:proofErr w:type="spellEnd"/>
-      <w:r>
-        <w:rPr>
-          <w:rFonts w:ascii="Noto Sans" w:hAnsi="Noto Sans" w:cs="Noto Sans"/>
-          <w:color w:val="000000"/>
-          <w:sz w:val="20"/>
-          <w:szCs w:val="20"/>
-          <w:shd w:val="clear" w:color="auto" w:fill="FFFFFF"/>
-          <w:lang w:bidi="km-KH"/>
-        </w:rPr>
-        <w:t>, Haystack, Hugging Face</w:t>
+        <w:t>opic, Haystack, Hugging Face</w:t>
       </w:r>
       <w:r>
         <w:rPr>
@@ -4635,27 +4113,7 @@
           <w:szCs w:val="20"/>
           <w:shd w:val="clear" w:color="auto" w:fill="FFFFFF"/>
         </w:rPr>
-        <w:t xml:space="preserve">Project </w:t>
-      </w:r>
-      <w:proofErr w:type="spellStart"/>
-      <w:r>
-        <w:rPr>
-          <w:rFonts w:ascii="Noto Sans" w:hAnsi="Noto Sans" w:cs="Noto Sans"/>
-          <w:sz w:val="20"/>
-          <w:szCs w:val="20"/>
-          <w:shd w:val="clear" w:color="auto" w:fill="FFFFFF"/>
-        </w:rPr>
-        <w:t>NugaBest</w:t>
-      </w:r>
-      <w:proofErr w:type="spellEnd"/>
-      <w:r>
-        <w:rPr>
-          <w:rFonts w:ascii="Noto Sans" w:hAnsi="Noto Sans" w:cs="Noto Sans"/>
-          <w:sz w:val="20"/>
-          <w:szCs w:val="20"/>
-          <w:shd w:val="clear" w:color="auto" w:fill="FFFFFF"/>
-        </w:rPr>
-        <w:t xml:space="preserve"> (Massage machine tablet app):</w:t>
+        <w:t>Project NugaBest (Massage machine tablet app):</w:t>
       </w:r>
       <w:r>
         <w:rPr>
@@ -5344,27 +4802,7 @@
           <w:szCs w:val="20"/>
           <w:shd w:val="clear" w:color="auto" w:fill="FFFFFF"/>
         </w:rPr>
-        <w:t xml:space="preserve">or project PDF annotation and topic modeling with </w:t>
-      </w:r>
-      <w:proofErr w:type="spellStart"/>
-      <w:r>
-        <w:rPr>
-          <w:rFonts w:ascii="Noto Sans" w:hAnsi="Noto Sans" w:cs="Noto Sans"/>
-          <w:sz w:val="20"/>
-          <w:szCs w:val="20"/>
-          <w:shd w:val="clear" w:color="auto" w:fill="FFFFFF"/>
-        </w:rPr>
-        <w:t>BERTopic</w:t>
-      </w:r>
-      <w:proofErr w:type="spellEnd"/>
-      <w:r>
-        <w:rPr>
-          <w:rFonts w:ascii="Noto Sans" w:hAnsi="Noto Sans" w:cs="Noto Sans"/>
-          <w:sz w:val="20"/>
-          <w:szCs w:val="20"/>
-          <w:shd w:val="clear" w:color="auto" w:fill="FFFFFF"/>
-        </w:rPr>
-        <w:t xml:space="preserve"> using Electron and React.js</w:t>
+        <w:t>or project PDF annotation and topic modeling with BERTopic using Electron and React.js</w:t>
       </w:r>
       <w:r>
         <w:rPr>
@@ -5682,67 +5120,7 @@
           <w:szCs w:val="20"/>
           <w:shd w:val="clear" w:color="auto" w:fill="FFFFFF"/>
         </w:rPr>
-        <w:t xml:space="preserve">TFIDF, </w:t>
-      </w:r>
-      <w:proofErr w:type="spellStart"/>
-      <w:r>
-        <w:rPr>
-          <w:rFonts w:ascii="Noto Sans" w:hAnsi="Noto Sans" w:cs="Noto Sans"/>
-          <w:sz w:val="20"/>
-          <w:szCs w:val="20"/>
-          <w:shd w:val="clear" w:color="auto" w:fill="FFFFFF"/>
-        </w:rPr>
-        <w:t>NetworkX</w:t>
-      </w:r>
-      <w:proofErr w:type="spellEnd"/>
-      <w:r>
-        <w:rPr>
-          <w:rFonts w:ascii="Noto Sans" w:hAnsi="Noto Sans" w:cs="Noto Sans"/>
-          <w:sz w:val="20"/>
-          <w:szCs w:val="20"/>
-          <w:shd w:val="clear" w:color="auto" w:fill="FFFFFF"/>
-        </w:rPr>
-        <w:t xml:space="preserve">, </w:t>
-      </w:r>
-      <w:proofErr w:type="spellStart"/>
-      <w:r>
-        <w:rPr>
-          <w:rFonts w:ascii="Noto Sans" w:hAnsi="Noto Sans" w:cs="Noto Sans"/>
-          <w:sz w:val="20"/>
-          <w:szCs w:val="20"/>
-          <w:shd w:val="clear" w:color="auto" w:fill="FFFFFF"/>
-        </w:rPr>
-        <w:t>Graphistry</w:t>
-      </w:r>
-      <w:proofErr w:type="spellEnd"/>
-      <w:r>
-        <w:rPr>
-          <w:rFonts w:ascii="Noto Sans" w:hAnsi="Noto Sans" w:cs="Noto Sans"/>
-          <w:sz w:val="20"/>
-          <w:szCs w:val="20"/>
-          <w:shd w:val="clear" w:color="auto" w:fill="FFFFFF"/>
-        </w:rPr>
-        <w:t xml:space="preserve">, topic modeling </w:t>
-      </w:r>
-      <w:proofErr w:type="spellStart"/>
-      <w:r>
-        <w:rPr>
-          <w:rFonts w:ascii="Noto Sans" w:hAnsi="Noto Sans" w:cs="Noto Sans"/>
-          <w:sz w:val="20"/>
-          <w:szCs w:val="20"/>
-          <w:shd w:val="clear" w:color="auto" w:fill="FFFFFF"/>
-        </w:rPr>
-        <w:t>BERTopic</w:t>
-      </w:r>
-      <w:proofErr w:type="spellEnd"/>
-      <w:r>
-        <w:rPr>
-          <w:rFonts w:ascii="Noto Sans" w:hAnsi="Noto Sans" w:cs="Noto Sans"/>
-          <w:sz w:val="20"/>
-          <w:szCs w:val="20"/>
-          <w:shd w:val="clear" w:color="auto" w:fill="FFFFFF"/>
-        </w:rPr>
-        <w:t>, and word cloud</w:t>
+        <w:t>TFIDF, NetworkX, Graphistry, topic modeling BERTopic, and word cloud</w:t>
       </w:r>
       <w:r>
         <w:rPr>
@@ -5821,27 +5199,7 @@
           <w:szCs w:val="20"/>
           <w:shd w:val="clear" w:color="auto" w:fill="FFFFFF"/>
         </w:rPr>
-        <w:t xml:space="preserve">onducted website security inspections using </w:t>
-      </w:r>
-      <w:proofErr w:type="spellStart"/>
-      <w:r>
-        <w:rPr>
-          <w:rFonts w:ascii="Noto Sans" w:hAnsi="Noto Sans" w:cs="Noto Sans"/>
-          <w:sz w:val="20"/>
-          <w:szCs w:val="20"/>
-          <w:shd w:val="clear" w:color="auto" w:fill="FFFFFF"/>
-        </w:rPr>
-        <w:t>Fidlernet</w:t>
-      </w:r>
-      <w:proofErr w:type="spellEnd"/>
-      <w:r>
-        <w:rPr>
-          <w:rFonts w:ascii="Noto Sans" w:hAnsi="Noto Sans" w:cs="Noto Sans"/>
-          <w:sz w:val="20"/>
-          <w:szCs w:val="20"/>
-          <w:shd w:val="clear" w:color="auto" w:fill="FFFFFF"/>
-        </w:rPr>
-        <w:t xml:space="preserve"> and SonarQube</w:t>
+        <w:t>onducted website security inspections using Fidlernet and SonarQube</w:t>
       </w:r>
       <w:r>
         <w:rPr>
@@ -5912,27 +5270,7 @@
           <w:szCs w:val="20"/>
           <w:shd w:val="clear" w:color="auto" w:fill="FFFFFF"/>
         </w:rPr>
-        <w:t xml:space="preserve">and shape outline prediction using </w:t>
-      </w:r>
-      <w:proofErr w:type="spellStart"/>
-      <w:r>
-        <w:rPr>
-          <w:rFonts w:ascii="Noto Sans" w:hAnsi="Noto Sans" w:cs="Noto Sans"/>
-          <w:sz w:val="20"/>
-          <w:szCs w:val="20"/>
-          <w:shd w:val="clear" w:color="auto" w:fill="FFFFFF"/>
-        </w:rPr>
-        <w:t>py-opencv</w:t>
-      </w:r>
-      <w:proofErr w:type="spellEnd"/>
-      <w:r>
-        <w:rPr>
-          <w:rFonts w:ascii="Noto Sans" w:hAnsi="Noto Sans" w:cs="Noto Sans"/>
-          <w:sz w:val="20"/>
-          <w:szCs w:val="20"/>
-          <w:shd w:val="clear" w:color="auto" w:fill="FFFFFF"/>
-        </w:rPr>
-        <w:t xml:space="preserve"> and image-similarity-measures</w:t>
+        <w:t>and shape outline prediction using py-opencv and image-similarity-measures</w:t>
       </w:r>
       <w:r>
         <w:rPr>
@@ -6239,18 +5577,8 @@
           <w:sz w:val="20"/>
           <w:szCs w:val="20"/>
         </w:rPr>
-        <w:t xml:space="preserve">rained for 3 months from December 2018 to February 2019 on the TESSI DOCUBASE project, a JAVA web application (digital documents) at Tessi Documents Services in the Paris Area, France. Technologies used: Struts 1.2, Spring MVC, Servlet &amp; JSP, </w:t>
-      </w:r>
-      <w:proofErr w:type="spellStart"/>
-      <w:r>
-        <w:rPr>
-          <w:rFonts w:ascii="Noto Sans" w:hAnsi="Noto Sans" w:cs="Noto Sans"/>
-          <w:sz w:val="20"/>
-          <w:szCs w:val="20"/>
-        </w:rPr>
-        <w:t>Taglib</w:t>
-      </w:r>
-      <w:proofErr w:type="spellEnd"/>
+        <w:t>rained for 3 months from December 2018 to February 2019 on the TESSI DOCUBASE project, a JAVA web application (digital documents) at Tessi Documents Services in the Paris Area, France. Technologies used: Struts 1.2, Spring MVC, Servlet &amp; JSP, Taglib</w:t>
+      </w:r>
       <w:r>
         <w:rPr>
           <w:rFonts w:ascii="Noto Sans" w:hAnsi="Noto Sans" w:cs="Noto Sans"/>
@@ -6345,25 +5673,7 @@
           <w:sz w:val="20"/>
           <w:szCs w:val="20"/>
         </w:rPr>
-        <w:t xml:space="preserve">Contributed to an E-commerce </w:t>
-      </w:r>
-      <w:proofErr w:type="spellStart"/>
-      <w:r>
-        <w:rPr>
-          <w:rFonts w:ascii="Noto Sans" w:hAnsi="Noto Sans" w:cs="Noto Sans"/>
-          <w:sz w:val="20"/>
-          <w:szCs w:val="20"/>
-        </w:rPr>
-        <w:t>Prestashop</w:t>
-      </w:r>
-      <w:proofErr w:type="spellEnd"/>
-      <w:r>
-        <w:rPr>
-          <w:rFonts w:ascii="Noto Sans" w:hAnsi="Noto Sans" w:cs="Noto Sans"/>
-          <w:sz w:val="20"/>
-          <w:szCs w:val="20"/>
-        </w:rPr>
-        <w:t xml:space="preserve"> project, integrating features such as module marketplace and mango payment, and managing events.</w:t>
+        <w:t>Contributed to an E-commerce Prestashop project, integrating features such as module marketplace and mango payment, and managing events.</w:t>
       </w:r>
     </w:p>
     <w:p>
@@ -6419,25 +5729,7 @@
           <w:sz w:val="20"/>
           <w:szCs w:val="20"/>
         </w:rPr>
-        <w:t xml:space="preserve">implementing features like Push Notification, QR code scanning, and </w:t>
-      </w:r>
-      <w:proofErr w:type="spellStart"/>
-      <w:r>
-        <w:rPr>
-          <w:rFonts w:ascii="Noto Sans" w:hAnsi="Noto Sans" w:cs="Noto Sans"/>
-          <w:sz w:val="20"/>
-          <w:szCs w:val="20"/>
-        </w:rPr>
-        <w:t>RealmJS</w:t>
-      </w:r>
-      <w:proofErr w:type="spellEnd"/>
-      <w:r>
-        <w:rPr>
-          <w:rFonts w:ascii="Noto Sans" w:hAnsi="Noto Sans" w:cs="Noto Sans"/>
-          <w:sz w:val="20"/>
-          <w:szCs w:val="20"/>
-        </w:rPr>
-        <w:t xml:space="preserve"> integration</w:t>
+        <w:t>implementing features like Push Notification, QR code scanning, and RealmJS integration</w:t>
       </w:r>
       <w:r>
         <w:rPr>
@@ -6537,7 +5829,6 @@
           <w:lang w:val="en-US"/>
         </w:rPr>
       </w:pPr>
-      <w:proofErr w:type="spellStart"/>
       <w:r>
         <w:rPr>
           <w:rFonts w:ascii="Noto Sans" w:hAnsi="Noto Sans" w:cs="Noto Sans"/>
@@ -6547,9 +5838,8 @@
           <w:szCs w:val="20"/>
           <w:lang w:val="en-US"/>
         </w:rPr>
-        <w:t>Kirirom</w:t>
-      </w:r>
-      <w:proofErr w:type="spellEnd"/>
+        <w:t xml:space="preserve">Kirirom Institute of Technology – </w:t>
+      </w:r>
       <w:r>
         <w:rPr>
           <w:rFonts w:ascii="Noto Sans" w:hAnsi="Noto Sans" w:cs="Noto Sans"/>
@@ -6559,31 +5849,7 @@
           <w:szCs w:val="20"/>
           <w:lang w:val="en-US"/>
         </w:rPr>
-        <w:t xml:space="preserve"> Institute of Technology – </w:t>
-      </w:r>
-      <w:proofErr w:type="spellStart"/>
-      <w:r>
-        <w:rPr>
-          <w:rFonts w:ascii="Noto Sans" w:hAnsi="Noto Sans" w:cs="Noto Sans"/>
-          <w:i/>
-          <w:iCs/>
-          <w:sz w:val="20"/>
-          <w:szCs w:val="20"/>
-          <w:lang w:val="en-US"/>
-        </w:rPr>
-        <w:t>Kompong</w:t>
-      </w:r>
-      <w:proofErr w:type="spellEnd"/>
-      <w:r>
-        <w:rPr>
-          <w:rFonts w:ascii="Noto Sans" w:hAnsi="Noto Sans" w:cs="Noto Sans"/>
-          <w:i/>
-          <w:iCs/>
-          <w:sz w:val="20"/>
-          <w:szCs w:val="20"/>
-          <w:lang w:val="en-US"/>
-        </w:rPr>
-        <w:t xml:space="preserve"> Speu</w:t>
+        <w:t>Kompong Speu</w:t>
       </w:r>
       <w:r>
         <w:rPr>

</xml_diff>